<commit_message>
Reverting to the state of the project at f414f31
</commit_message>
<xml_diff>
--- a/drupal 8-login-webservices.docx
+++ b/drupal 8-login-webservices.docx
@@ -76,68 +76,28 @@
           <w:szCs w:val="21"/>
           <w:shd w:val="clear" w:color="auto" w:fill="FFFFFF"/>
         </w:rPr>
-        <w:t xml:space="preserve">need to install "RESTful Web Services" </w:t>
-      </w:r>
-      <w:r>
-        <w:rPr>
-          <w:rFonts w:ascii="Arial" w:hAnsi="Arial" w:cs="Arial"/>
-          <w:color w:val="151515"/>
-          <w:sz w:val="21"/>
-          <w:szCs w:val="21"/>
-          <w:shd w:val="clear" w:color="auto" w:fill="FFFFFF"/>
-        </w:rPr>
-        <w:t xml:space="preserve">and REST UI </w:t>
-      </w:r>
-      <w:r>
-        <w:rPr>
-          <w:rFonts w:ascii="Arial" w:hAnsi="Arial" w:cs="Arial"/>
-          <w:color w:val="151515"/>
-          <w:sz w:val="21"/>
-          <w:szCs w:val="21"/>
-          <w:shd w:val="clear" w:color="auto" w:fill="FFFFFF"/>
-        </w:rPr>
-        <w:t>Module</w:t>
-      </w:r>
-      <w:r>
-        <w:rPr>
-          <w:rFonts w:ascii="Arial" w:hAnsi="Arial" w:cs="Arial"/>
-          <w:color w:val="151515"/>
-          <w:sz w:val="21"/>
-          <w:szCs w:val="21"/>
-          <w:shd w:val="clear" w:color="auto" w:fill="FFFFFF"/>
-        </w:rPr>
-        <w:t>s.</w:t>
-      </w:r>
-    </w:p>
-    <w:p>
-      <w:pPr>
-        <w:rPr>
-          <w:rFonts w:ascii="Arial" w:hAnsi="Arial" w:cs="Arial"/>
-          <w:color w:val="151515"/>
-          <w:sz w:val="21"/>
-          <w:szCs w:val="21"/>
-          <w:shd w:val="clear" w:color="auto" w:fill="FFFFFF"/>
-        </w:rPr>
-      </w:pPr>
-      <w:r>
-        <w:rPr>
-          <w:rFonts w:ascii="Arial" w:hAnsi="Arial" w:cs="Arial"/>
-          <w:color w:val="151515"/>
-          <w:sz w:val="21"/>
-          <w:szCs w:val="21"/>
-          <w:shd w:val="clear" w:color="auto" w:fill="FFFFFF"/>
-        </w:rPr>
-        <w:t xml:space="preserve">Step 2. </w:t>
-      </w:r>
-      <w:r>
-        <w:rPr>
-          <w:rFonts w:ascii="Arial" w:hAnsi="Arial" w:cs="Arial"/>
-          <w:color w:val="151515"/>
-          <w:sz w:val="21"/>
-          <w:szCs w:val="21"/>
-          <w:shd w:val="clear" w:color="auto" w:fill="FFFFFF"/>
-        </w:rPr>
-        <w:t>Now go on to this link /admin/</w:t>
+        <w:t>need to install "RESTful Web Services" and REST UI Modules.</w:t>
+      </w:r>
+    </w:p>
+    <w:p>
+      <w:pPr>
+        <w:rPr>
+          <w:rFonts w:ascii="Arial" w:hAnsi="Arial" w:cs="Arial"/>
+          <w:color w:val="151515"/>
+          <w:sz w:val="21"/>
+          <w:szCs w:val="21"/>
+          <w:shd w:val="clear" w:color="auto" w:fill="FFFFFF"/>
+        </w:rPr>
+      </w:pPr>
+      <w:r>
+        <w:rPr>
+          <w:rFonts w:ascii="Arial" w:hAnsi="Arial" w:cs="Arial"/>
+          <w:color w:val="151515"/>
+          <w:sz w:val="21"/>
+          <w:szCs w:val="21"/>
+          <w:shd w:val="clear" w:color="auto" w:fill="FFFFFF"/>
+        </w:rPr>
+        <w:t>Step 2. Now go on to this link /admin/</w:t>
       </w:r>
       <w:proofErr w:type="spellStart"/>
       <w:r>
@@ -780,20 +740,7 @@
           <w:szCs w:val="21"/>
           <w:shd w:val="clear" w:color="auto" w:fill="FFFFFF"/>
         </w:rPr>
-        <w:t>To</w:t>
-      </w:r>
-      <w:r>
-        <w:rPr>
-          <w:rFonts w:ascii="Arial" w:eastAsiaTheme="minorHAnsi" w:hAnsi="Arial" w:cs="Arial"/>
-          <w:b w:val="0"/>
-          <w:bCs w:val="0"/>
-          <w:color w:val="151515"/>
-          <w:kern w:val="0"/>
-          <w:sz w:val="21"/>
-          <w:szCs w:val="21"/>
-          <w:shd w:val="clear" w:color="auto" w:fill="FFFFFF"/>
-        </w:rPr>
-        <w:t xml:space="preserve"> make this work you need to manage the cookie from 'login'.</w:t>
+        <w:t>To make this work you need to manage the cookie from 'login'.</w:t>
       </w:r>
     </w:p>
     <w:p>
@@ -823,19 +770,7 @@
           <w:szCs w:val="21"/>
           <w:shd w:val="clear" w:color="auto" w:fill="FFFFFF"/>
         </w:rPr>
-        <w:t xml:space="preserve">c. </w:t>
-      </w:r>
-      <w:r>
-        <w:rPr>
-          <w:rFonts w:ascii="Arial" w:eastAsiaTheme="minorHAnsi" w:hAnsi="Arial" w:cs="Arial"/>
-          <w:bCs w:val="0"/>
-          <w:color w:val="151515"/>
-          <w:kern w:val="0"/>
-          <w:sz w:val="21"/>
-          <w:szCs w:val="21"/>
-          <w:shd w:val="clear" w:color="auto" w:fill="FFFFFF"/>
-        </w:rPr>
-        <w:t>Logout API</w:t>
+        <w:t>c. Logout API</w:t>
       </w:r>
     </w:p>
     <w:p>
@@ -1025,19 +960,7 @@
           <w:szCs w:val="21"/>
           <w:shd w:val="clear" w:color="auto" w:fill="FFFFFF"/>
         </w:rPr>
-        <w:t>Password</w:t>
-      </w:r>
-      <w:r>
-        <w:rPr>
-          <w:rFonts w:ascii="Arial" w:eastAsiaTheme="minorHAnsi" w:hAnsi="Arial" w:cs="Arial"/>
-          <w:bCs w:val="0"/>
-          <w:color w:val="151515"/>
-          <w:kern w:val="0"/>
-          <w:sz w:val="21"/>
-          <w:szCs w:val="21"/>
-          <w:shd w:val="clear" w:color="auto" w:fill="FFFFFF"/>
-        </w:rPr>
-        <w:t xml:space="preserve"> Change API</w:t>
+        <w:t>Password Change API</w:t>
       </w:r>
     </w:p>
     <w:p>
@@ -2671,7 +2594,6 @@
           <w:bdr w:val="none" w:sz="0" w:space="0" w:color="auto" w:frame="1"/>
         </w:rPr>
       </w:pPr>
-      <w:bookmarkStart w:id="0" w:name="_GoBack"/>
       <w:r>
         <w:rPr>
           <w:rStyle w:val="HTMLCode"/>
@@ -2875,7 +2797,6 @@
       </w:r>
       <w:proofErr w:type="spellEnd"/>
     </w:p>
-    <w:bookmarkEnd w:id="0"/>
     <w:p>
       <w:pPr>
         <w:pStyle w:val="NormalWeb"/>
@@ -2903,8 +2824,9 @@
           <w:shd w:val="clear" w:color="auto" w:fill="FFFFFF"/>
         </w:rPr>
         <w:lastRenderedPageBreak/>
-        <w:t>Save the path to your keys in: </w:t>
-      </w:r>
+        <w:t>Save the path to your keys in: /admin/</w:t>
+      </w:r>
+      <w:proofErr w:type="spellStart"/>
       <w:r>
         <w:rPr>
           <w:rFonts w:ascii="Arial" w:hAnsi="Arial" w:cs="Arial"/>
@@ -2915,7 +2837,20 @@
           <w:szCs w:val="21"/>
           <w:shd w:val="clear" w:color="auto" w:fill="FFFFFF"/>
         </w:rPr>
-        <w:t>/admin/</w:t>
+        <w:t>config</w:t>
+      </w:r>
+      <w:proofErr w:type="spellEnd"/>
+      <w:r>
+        <w:rPr>
+          <w:rFonts w:ascii="Arial" w:hAnsi="Arial" w:cs="Arial"/>
+          <w:bCs/>
+          <w:color w:val="151515"/>
+          <w:kern w:val="36"/>
+          <w:sz w:val="21"/>
+          <w:szCs w:val="21"/>
+          <w:shd w:val="clear" w:color="auto" w:fill="FFFFFF"/>
+        </w:rPr>
+        <w:t>/people/</w:t>
       </w:r>
       <w:proofErr w:type="spellStart"/>
       <w:r>
@@ -2928,10 +2863,16 @@
           <w:szCs w:val="21"/>
           <w:shd w:val="clear" w:color="auto" w:fill="FFFFFF"/>
         </w:rPr>
-        <w:t>config</w:t>
+        <w:t>simple_oauth</w:t>
       </w:r>
       <w:proofErr w:type="spellEnd"/>
-      <w:r>
+    </w:p>
+    <w:p>
+      <w:pPr>
+        <w:pStyle w:val="NormalWeb"/>
+        <w:shd w:val="clear" w:color="auto" w:fill="FFFFFF"/>
+        <w:spacing w:after="240" w:afterAutospacing="0"/>
+        <w:ind w:left="360" w:firstLine="720"/>
         <w:rPr>
           <w:rFonts w:ascii="Arial" w:hAnsi="Arial" w:cs="Arial"/>
           <w:bCs/>
@@ -2941,8 +2882,24 @@
           <w:szCs w:val="21"/>
           <w:shd w:val="clear" w:color="auto" w:fill="FFFFFF"/>
         </w:rPr>
-        <w:t>/people/</w:t>
-      </w:r>
+      </w:pPr>
+    </w:p>
+    <w:p>
+      <w:pPr>
+        <w:pStyle w:val="NormalWeb"/>
+        <w:shd w:val="clear" w:color="auto" w:fill="FFFFFF"/>
+        <w:spacing w:after="240" w:afterAutospacing="0"/>
+        <w:ind w:left="360" w:firstLine="720"/>
+        <w:rPr>
+          <w:rFonts w:ascii="Arial" w:hAnsi="Arial" w:cs="Arial"/>
+          <w:bCs/>
+          <w:color w:val="151515"/>
+          <w:kern w:val="36"/>
+          <w:sz w:val="21"/>
+          <w:szCs w:val="21"/>
+          <w:shd w:val="clear" w:color="auto" w:fill="FFFFFF"/>
+        </w:rPr>
+      </w:pPr>
       <w:proofErr w:type="spellStart"/>
       <w:r>
         <w:rPr>
@@ -2954,9 +2911,245 @@
           <w:szCs w:val="21"/>
           <w:shd w:val="clear" w:color="auto" w:fill="FFFFFF"/>
         </w:rPr>
-        <w:t>simple_oauth</w:t>
+        <w:t>Git</w:t>
       </w:r>
       <w:proofErr w:type="spellEnd"/>
+      <w:r>
+        <w:rPr>
+          <w:rFonts w:ascii="Arial" w:hAnsi="Arial" w:cs="Arial"/>
+          <w:bCs/>
+          <w:color w:val="151515"/>
+          <w:kern w:val="36"/>
+          <w:sz w:val="21"/>
+          <w:szCs w:val="21"/>
+          <w:shd w:val="clear" w:color="auto" w:fill="FFFFFF"/>
+        </w:rPr>
+        <w:t xml:space="preserve"> command:</w:t>
+      </w:r>
+    </w:p>
+    <w:p>
+      <w:pPr>
+        <w:pStyle w:val="NormalWeb"/>
+        <w:numPr>
+          <w:ilvl w:val="0"/>
+          <w:numId w:val="7"/>
+        </w:numPr>
+        <w:shd w:val="clear" w:color="auto" w:fill="FFFFFF"/>
+        <w:tabs>
+          <w:tab w:val="left" w:pos="916"/>
+          <w:tab w:val="left" w:pos="1832"/>
+          <w:tab w:val="left" w:pos="2748"/>
+          <w:tab w:val="left" w:pos="3664"/>
+          <w:tab w:val="left" w:pos="4580"/>
+          <w:tab w:val="left" w:pos="5496"/>
+          <w:tab w:val="left" w:pos="6412"/>
+          <w:tab w:val="left" w:pos="7328"/>
+          <w:tab w:val="left" w:pos="8244"/>
+          <w:tab w:val="left" w:pos="9160"/>
+          <w:tab w:val="left" w:pos="10076"/>
+          <w:tab w:val="left" w:pos="10992"/>
+          <w:tab w:val="left" w:pos="11908"/>
+          <w:tab w:val="left" w:pos="12824"/>
+          <w:tab w:val="left" w:pos="13740"/>
+          <w:tab w:val="left" w:pos="14656"/>
+        </w:tabs>
+        <w:spacing w:after="240" w:afterAutospacing="0"/>
+        <w:ind w:left="360" w:firstLine="720"/>
+        <w:textAlignment w:val="baseline"/>
+        <w:rPr>
+          <w:rFonts w:ascii="Arial" w:hAnsi="Arial" w:cs="Arial"/>
+          <w:bCs/>
+          <w:color w:val="151515"/>
+          <w:kern w:val="36"/>
+          <w:sz w:val="21"/>
+          <w:szCs w:val="21"/>
+          <w:shd w:val="clear" w:color="auto" w:fill="FFFFFF"/>
+        </w:rPr>
+      </w:pPr>
+      <w:r>
+        <w:rPr>
+          <w:rFonts w:ascii="Arial" w:hAnsi="Arial" w:cs="Arial"/>
+          <w:bCs/>
+          <w:color w:val="151515"/>
+          <w:kern w:val="36"/>
+          <w:sz w:val="21"/>
+          <w:szCs w:val="21"/>
+          <w:shd w:val="clear" w:color="auto" w:fill="FFFFFF"/>
+        </w:rPr>
+        <w:t>Rollback last commit</w:t>
+      </w:r>
+    </w:p>
+    <w:p>
+      <w:pPr>
+        <w:pStyle w:val="ListParagraph"/>
+        <w:shd w:val="clear" w:color="auto" w:fill="EFF0F1"/>
+        <w:tabs>
+          <w:tab w:val="left" w:pos="916"/>
+          <w:tab w:val="left" w:pos="1832"/>
+          <w:tab w:val="left" w:pos="2748"/>
+          <w:tab w:val="left" w:pos="3664"/>
+          <w:tab w:val="left" w:pos="4580"/>
+          <w:tab w:val="left" w:pos="5496"/>
+          <w:tab w:val="left" w:pos="6412"/>
+          <w:tab w:val="left" w:pos="7328"/>
+          <w:tab w:val="left" w:pos="8244"/>
+          <w:tab w:val="left" w:pos="9160"/>
+          <w:tab w:val="left" w:pos="10076"/>
+          <w:tab w:val="left" w:pos="10992"/>
+          <w:tab w:val="left" w:pos="11908"/>
+          <w:tab w:val="left" w:pos="12824"/>
+          <w:tab w:val="left" w:pos="13740"/>
+          <w:tab w:val="left" w:pos="14656"/>
+        </w:tabs>
+        <w:spacing w:after="0" w:line="240" w:lineRule="auto"/>
+        <w:ind w:left="1440"/>
+        <w:textAlignment w:val="baseline"/>
+        <w:rPr>
+          <w:rFonts w:ascii="Consolas" w:eastAsia="Times New Roman" w:hAnsi="Consolas" w:cs="Courier New"/>
+          <w:color w:val="242729"/>
+          <w:sz w:val="20"/>
+          <w:szCs w:val="20"/>
+          <w:bdr w:val="none" w:sz="0" w:space="0" w:color="auto" w:frame="1"/>
+          <w:shd w:val="clear" w:color="auto" w:fill="EFF0F1"/>
+        </w:rPr>
+      </w:pPr>
+      <w:proofErr w:type="spellStart"/>
+      <w:proofErr w:type="gramStart"/>
+      <w:r>
+        <w:rPr>
+          <w:rFonts w:ascii="Consolas" w:eastAsia="Times New Roman" w:hAnsi="Consolas" w:cs="Courier New"/>
+          <w:color w:val="242729"/>
+          <w:sz w:val="20"/>
+          <w:szCs w:val="20"/>
+          <w:bdr w:val="none" w:sz="0" w:space="0" w:color="auto" w:frame="1"/>
+          <w:shd w:val="clear" w:color="auto" w:fill="EFF0F1"/>
+        </w:rPr>
+        <w:t>git</w:t>
+      </w:r>
+      <w:proofErr w:type="spellEnd"/>
+      <w:proofErr w:type="gramEnd"/>
+      <w:r>
+        <w:rPr>
+          <w:rFonts w:ascii="Consolas" w:eastAsia="Times New Roman" w:hAnsi="Consolas" w:cs="Courier New"/>
+          <w:color w:val="242729"/>
+          <w:sz w:val="20"/>
+          <w:szCs w:val="20"/>
+          <w:bdr w:val="none" w:sz="0" w:space="0" w:color="auto" w:frame="1"/>
+          <w:shd w:val="clear" w:color="auto" w:fill="EFF0F1"/>
+        </w:rPr>
+        <w:t xml:space="preserve"> reset --hard HEAD^ </w:t>
+      </w:r>
+    </w:p>
+    <w:p>
+      <w:pPr>
+        <w:pStyle w:val="ListParagraph"/>
+        <w:shd w:val="clear" w:color="auto" w:fill="EFF0F1"/>
+        <w:tabs>
+          <w:tab w:val="left" w:pos="916"/>
+          <w:tab w:val="left" w:pos="1832"/>
+          <w:tab w:val="left" w:pos="2748"/>
+          <w:tab w:val="left" w:pos="3664"/>
+          <w:tab w:val="left" w:pos="4580"/>
+          <w:tab w:val="left" w:pos="5496"/>
+          <w:tab w:val="left" w:pos="6412"/>
+          <w:tab w:val="left" w:pos="7328"/>
+          <w:tab w:val="left" w:pos="8244"/>
+          <w:tab w:val="left" w:pos="9160"/>
+          <w:tab w:val="left" w:pos="10076"/>
+          <w:tab w:val="left" w:pos="10992"/>
+          <w:tab w:val="left" w:pos="11908"/>
+          <w:tab w:val="left" w:pos="12824"/>
+          <w:tab w:val="left" w:pos="13740"/>
+          <w:tab w:val="left" w:pos="14656"/>
+        </w:tabs>
+        <w:spacing w:after="0" w:line="240" w:lineRule="auto"/>
+        <w:ind w:left="1440"/>
+        <w:textAlignment w:val="baseline"/>
+        <w:rPr>
+          <w:rFonts w:ascii="Consolas" w:eastAsia="Times New Roman" w:hAnsi="Consolas" w:cs="Courier New"/>
+          <w:color w:val="242729"/>
+          <w:sz w:val="20"/>
+          <w:szCs w:val="20"/>
+          <w:bdr w:val="none" w:sz="0" w:space="0" w:color="auto" w:frame="1"/>
+          <w:shd w:val="clear" w:color="auto" w:fill="EFF0F1"/>
+        </w:rPr>
+      </w:pPr>
+      <w:proofErr w:type="spellStart"/>
+      <w:proofErr w:type="gramStart"/>
+      <w:r>
+        <w:rPr>
+          <w:rFonts w:ascii="Consolas" w:eastAsia="Times New Roman" w:hAnsi="Consolas" w:cs="Courier New"/>
+          <w:color w:val="242729"/>
+          <w:sz w:val="20"/>
+          <w:szCs w:val="20"/>
+          <w:bdr w:val="none" w:sz="0" w:space="0" w:color="auto" w:frame="1"/>
+          <w:shd w:val="clear" w:color="auto" w:fill="EFF0F1"/>
+        </w:rPr>
+        <w:t>git</w:t>
+      </w:r>
+      <w:proofErr w:type="spellEnd"/>
+      <w:proofErr w:type="gramEnd"/>
+      <w:r>
+        <w:rPr>
+          <w:rFonts w:ascii="Consolas" w:eastAsia="Times New Roman" w:hAnsi="Consolas" w:cs="Courier New"/>
+          <w:color w:val="242729"/>
+          <w:sz w:val="20"/>
+          <w:szCs w:val="20"/>
+          <w:bdr w:val="none" w:sz="0" w:space="0" w:color="auto" w:frame="1"/>
+          <w:shd w:val="clear" w:color="auto" w:fill="EFF0F1"/>
+        </w:rPr>
+        <w:t xml:space="preserve"> push -f </w:t>
+      </w:r>
+    </w:p>
+    <w:p>
+      <w:pPr>
+        <w:pStyle w:val="NormalWeb"/>
+        <w:shd w:val="clear" w:color="auto" w:fill="FFFFFF"/>
+        <w:tabs>
+          <w:tab w:val="left" w:pos="916"/>
+          <w:tab w:val="left" w:pos="1832"/>
+          <w:tab w:val="left" w:pos="2748"/>
+          <w:tab w:val="left" w:pos="3664"/>
+          <w:tab w:val="left" w:pos="4580"/>
+          <w:tab w:val="left" w:pos="5496"/>
+          <w:tab w:val="left" w:pos="6412"/>
+          <w:tab w:val="left" w:pos="7328"/>
+          <w:tab w:val="left" w:pos="8244"/>
+          <w:tab w:val="left" w:pos="9160"/>
+          <w:tab w:val="left" w:pos="10076"/>
+          <w:tab w:val="left" w:pos="10992"/>
+          <w:tab w:val="left" w:pos="11908"/>
+          <w:tab w:val="left" w:pos="12824"/>
+          <w:tab w:val="left" w:pos="13740"/>
+          <w:tab w:val="left" w:pos="14656"/>
+        </w:tabs>
+        <w:spacing w:after="240" w:afterAutospacing="0"/>
+        <w:ind w:left="1080"/>
+        <w:textAlignment w:val="baseline"/>
+        <w:rPr>
+          <w:rFonts w:ascii="Arial" w:hAnsi="Arial" w:cs="Arial"/>
+          <w:bCs/>
+          <w:color w:val="151515"/>
+          <w:kern w:val="36"/>
+          <w:sz w:val="21"/>
+          <w:szCs w:val="21"/>
+          <w:shd w:val="clear" w:color="auto" w:fill="FFFFFF"/>
+        </w:rPr>
+      </w:pPr>
+      <w:r>
+        <w:rPr>
+          <w:rFonts w:ascii="Arial" w:hAnsi="Arial" w:cs="Arial"/>
+          <w:bCs/>
+          <w:color w:val="151515"/>
+          <w:kern w:val="36"/>
+          <w:sz w:val="21"/>
+          <w:szCs w:val="21"/>
+          <w:shd w:val="clear" w:color="auto" w:fill="FFFFFF"/>
+        </w:rPr>
+        <w:t>2)</w:t>
+      </w:r>
+      <w:bookmarkStart w:id="0" w:name="_GoBack"/>
+      <w:bookmarkEnd w:id="0"/>
     </w:p>
     <w:p>
       <w:pPr>
@@ -3314,6 +3507,95 @@
     </w:lvl>
   </w:abstractNum>
   <w:abstractNum w:abstractNumId="3">
+    <w:nsid w:val="3C7B7FC4"/>
+    <w:multiLevelType w:val="hybridMultilevel"/>
+    <w:tmpl w:val="1A4E6104"/>
+    <w:lvl w:ilvl="0" w:tplc="B9DEEEDC">
+      <w:start w:val="1"/>
+      <w:numFmt w:val="decimal"/>
+      <w:lvlText w:val="%1)"/>
+      <w:lvlJc w:val="left"/>
+      <w:pPr>
+        <w:ind w:left="1440" w:hanging="360"/>
+      </w:pPr>
+      <w:rPr>
+        <w:rFonts w:hint="default"/>
+      </w:rPr>
+    </w:lvl>
+    <w:lvl w:ilvl="1" w:tplc="04090019" w:tentative="1">
+      <w:start w:val="1"/>
+      <w:numFmt w:val="lowerLetter"/>
+      <w:lvlText w:val="%2."/>
+      <w:lvlJc w:val="left"/>
+      <w:pPr>
+        <w:ind w:left="2160" w:hanging="360"/>
+      </w:pPr>
+    </w:lvl>
+    <w:lvl w:ilvl="2" w:tplc="0409001B" w:tentative="1">
+      <w:start w:val="1"/>
+      <w:numFmt w:val="lowerRoman"/>
+      <w:lvlText w:val="%3."/>
+      <w:lvlJc w:val="right"/>
+      <w:pPr>
+        <w:ind w:left="2880" w:hanging="180"/>
+      </w:pPr>
+    </w:lvl>
+    <w:lvl w:ilvl="3" w:tplc="0409000F" w:tentative="1">
+      <w:start w:val="1"/>
+      <w:numFmt w:val="decimal"/>
+      <w:lvlText w:val="%4."/>
+      <w:lvlJc w:val="left"/>
+      <w:pPr>
+        <w:ind w:left="3600" w:hanging="360"/>
+      </w:pPr>
+    </w:lvl>
+    <w:lvl w:ilvl="4" w:tplc="04090019" w:tentative="1">
+      <w:start w:val="1"/>
+      <w:numFmt w:val="lowerLetter"/>
+      <w:lvlText w:val="%5."/>
+      <w:lvlJc w:val="left"/>
+      <w:pPr>
+        <w:ind w:left="4320" w:hanging="360"/>
+      </w:pPr>
+    </w:lvl>
+    <w:lvl w:ilvl="5" w:tplc="0409001B" w:tentative="1">
+      <w:start w:val="1"/>
+      <w:numFmt w:val="lowerRoman"/>
+      <w:lvlText w:val="%6."/>
+      <w:lvlJc w:val="right"/>
+      <w:pPr>
+        <w:ind w:left="5040" w:hanging="180"/>
+      </w:pPr>
+    </w:lvl>
+    <w:lvl w:ilvl="6" w:tplc="0409000F" w:tentative="1">
+      <w:start w:val="1"/>
+      <w:numFmt w:val="decimal"/>
+      <w:lvlText w:val="%7."/>
+      <w:lvlJc w:val="left"/>
+      <w:pPr>
+        <w:ind w:left="5760" w:hanging="360"/>
+      </w:pPr>
+    </w:lvl>
+    <w:lvl w:ilvl="7" w:tplc="04090019" w:tentative="1">
+      <w:start w:val="1"/>
+      <w:numFmt w:val="lowerLetter"/>
+      <w:lvlText w:val="%8."/>
+      <w:lvlJc w:val="left"/>
+      <w:pPr>
+        <w:ind w:left="6480" w:hanging="360"/>
+      </w:pPr>
+    </w:lvl>
+    <w:lvl w:ilvl="8" w:tplc="0409001B" w:tentative="1">
+      <w:start w:val="1"/>
+      <w:numFmt w:val="lowerRoman"/>
+      <w:lvlText w:val="%9."/>
+      <w:lvlJc w:val="right"/>
+      <w:pPr>
+        <w:ind w:left="7200" w:hanging="180"/>
+      </w:pPr>
+    </w:lvl>
+  </w:abstractNum>
+  <w:abstractNum w:abstractNumId="4">
     <w:nsid w:val="4EC81FEE"/>
     <w:multiLevelType w:val="multilevel"/>
     <w:tmpl w:val="57E676E0"/>
@@ -3426,7 +3708,7 @@
       </w:pPr>
     </w:lvl>
   </w:abstractNum>
-  <w:abstractNum w:abstractNumId="4">
+  <w:abstractNum w:abstractNumId="5">
     <w:nsid w:val="589635F8"/>
     <w:multiLevelType w:val="hybridMultilevel"/>
     <w:tmpl w:val="FCEEC5DC"/>
@@ -3516,7 +3798,7 @@
       </w:pPr>
     </w:lvl>
   </w:abstractNum>
-  <w:abstractNum w:abstractNumId="5">
+  <w:abstractNum w:abstractNumId="6">
     <w:nsid w:val="70083B90"/>
     <w:multiLevelType w:val="hybridMultilevel"/>
     <w:tmpl w:val="9F5AD1A0"/>
@@ -3609,19 +3891,22 @@
     <w:abstractNumId w:val="2"/>
   </w:num>
   <w:num w:numId="2">
+    <w:abstractNumId w:val="5"/>
+  </w:num>
+  <w:num w:numId="3">
     <w:abstractNumId w:val="4"/>
   </w:num>
-  <w:num w:numId="3">
-    <w:abstractNumId w:val="3"/>
-  </w:num>
   <w:num w:numId="4">
-    <w:abstractNumId w:val="5"/>
+    <w:abstractNumId w:val="6"/>
   </w:num>
   <w:num w:numId="5">
     <w:abstractNumId w:val="1"/>
   </w:num>
   <w:num w:numId="6">
     <w:abstractNumId w:val="0"/>
+  </w:num>
+  <w:num w:numId="7">
+    <w:abstractNumId w:val="3"/>
   </w:num>
 </w:numbering>
 </file>
@@ -3949,6 +4234,17 @@
       <w:spacing w:after="0" w:line="240" w:lineRule="auto"/>
     </w:pPr>
   </w:style>
+  <w:style w:type="paragraph" w:styleId="ListParagraph">
+    <w:name w:val="List Paragraph"/>
+    <w:basedOn w:val="Normal"/>
+    <w:uiPriority w:val="34"/>
+    <w:qFormat/>
+    <w:rsid w:val="005718D0"/>
+    <w:pPr>
+      <w:ind w:left="720"/>
+      <w:contextualSpacing/>
+    </w:pPr>
+  </w:style>
 </w:styles>
 </file>
 
@@ -4275,6 +4571,17 @@
       <w:spacing w:after="0" w:line="240" w:lineRule="auto"/>
     </w:pPr>
   </w:style>
+  <w:style w:type="paragraph" w:styleId="ListParagraph">
+    <w:name w:val="List Paragraph"/>
+    <w:basedOn w:val="Normal"/>
+    <w:uiPriority w:val="34"/>
+    <w:qFormat/>
+    <w:rsid w:val="005718D0"/>
+    <w:pPr>
+      <w:ind w:left="720"/>
+      <w:contextualSpacing/>
+    </w:pPr>
+  </w:style>
 </w:styles>
 </file>
 

</xml_diff>

<commit_message>
Revert "Reverting to the state of the project at f414f31"
This reverts commit 677a4a91eaf3991319f255f9631a5f95ec67c273.
</commit_message>
<xml_diff>
--- a/drupal 8-login-webservices.docx
+++ b/drupal 8-login-webservices.docx
@@ -76,28 +76,68 @@
           <w:szCs w:val="21"/>
           <w:shd w:val="clear" w:color="auto" w:fill="FFFFFF"/>
         </w:rPr>
-        <w:t>need to install "RESTful Web Services" and REST UI Modules.</w:t>
-      </w:r>
-    </w:p>
-    <w:p>
-      <w:pPr>
-        <w:rPr>
-          <w:rFonts w:ascii="Arial" w:hAnsi="Arial" w:cs="Arial"/>
-          <w:color w:val="151515"/>
-          <w:sz w:val="21"/>
-          <w:szCs w:val="21"/>
-          <w:shd w:val="clear" w:color="auto" w:fill="FFFFFF"/>
-        </w:rPr>
-      </w:pPr>
-      <w:r>
-        <w:rPr>
-          <w:rFonts w:ascii="Arial" w:hAnsi="Arial" w:cs="Arial"/>
-          <w:color w:val="151515"/>
-          <w:sz w:val="21"/>
-          <w:szCs w:val="21"/>
-          <w:shd w:val="clear" w:color="auto" w:fill="FFFFFF"/>
-        </w:rPr>
-        <w:t>Step 2. Now go on to this link /admin/</w:t>
+        <w:t xml:space="preserve">need to install "RESTful Web Services" </w:t>
+      </w:r>
+      <w:r>
+        <w:rPr>
+          <w:rFonts w:ascii="Arial" w:hAnsi="Arial" w:cs="Arial"/>
+          <w:color w:val="151515"/>
+          <w:sz w:val="21"/>
+          <w:szCs w:val="21"/>
+          <w:shd w:val="clear" w:color="auto" w:fill="FFFFFF"/>
+        </w:rPr>
+        <w:t xml:space="preserve">and REST UI </w:t>
+      </w:r>
+      <w:r>
+        <w:rPr>
+          <w:rFonts w:ascii="Arial" w:hAnsi="Arial" w:cs="Arial"/>
+          <w:color w:val="151515"/>
+          <w:sz w:val="21"/>
+          <w:szCs w:val="21"/>
+          <w:shd w:val="clear" w:color="auto" w:fill="FFFFFF"/>
+        </w:rPr>
+        <w:t>Module</w:t>
+      </w:r>
+      <w:r>
+        <w:rPr>
+          <w:rFonts w:ascii="Arial" w:hAnsi="Arial" w:cs="Arial"/>
+          <w:color w:val="151515"/>
+          <w:sz w:val="21"/>
+          <w:szCs w:val="21"/>
+          <w:shd w:val="clear" w:color="auto" w:fill="FFFFFF"/>
+        </w:rPr>
+        <w:t>s.</w:t>
+      </w:r>
+    </w:p>
+    <w:p>
+      <w:pPr>
+        <w:rPr>
+          <w:rFonts w:ascii="Arial" w:hAnsi="Arial" w:cs="Arial"/>
+          <w:color w:val="151515"/>
+          <w:sz w:val="21"/>
+          <w:szCs w:val="21"/>
+          <w:shd w:val="clear" w:color="auto" w:fill="FFFFFF"/>
+        </w:rPr>
+      </w:pPr>
+      <w:r>
+        <w:rPr>
+          <w:rFonts w:ascii="Arial" w:hAnsi="Arial" w:cs="Arial"/>
+          <w:color w:val="151515"/>
+          <w:sz w:val="21"/>
+          <w:szCs w:val="21"/>
+          <w:shd w:val="clear" w:color="auto" w:fill="FFFFFF"/>
+        </w:rPr>
+        <w:t xml:space="preserve">Step 2. </w:t>
+      </w:r>
+      <w:r>
+        <w:rPr>
+          <w:rFonts w:ascii="Arial" w:hAnsi="Arial" w:cs="Arial"/>
+          <w:color w:val="151515"/>
+          <w:sz w:val="21"/>
+          <w:szCs w:val="21"/>
+          <w:shd w:val="clear" w:color="auto" w:fill="FFFFFF"/>
+        </w:rPr>
+        <w:t>Now go on to this link /admin/</w:t>
       </w:r>
       <w:proofErr w:type="spellStart"/>
       <w:r>
@@ -740,7 +780,20 @@
           <w:szCs w:val="21"/>
           <w:shd w:val="clear" w:color="auto" w:fill="FFFFFF"/>
         </w:rPr>
-        <w:t>To make this work you need to manage the cookie from 'login'.</w:t>
+        <w:t>To</w:t>
+      </w:r>
+      <w:r>
+        <w:rPr>
+          <w:rFonts w:ascii="Arial" w:eastAsiaTheme="minorHAnsi" w:hAnsi="Arial" w:cs="Arial"/>
+          <w:b w:val="0"/>
+          <w:bCs w:val="0"/>
+          <w:color w:val="151515"/>
+          <w:kern w:val="0"/>
+          <w:sz w:val="21"/>
+          <w:szCs w:val="21"/>
+          <w:shd w:val="clear" w:color="auto" w:fill="FFFFFF"/>
+        </w:rPr>
+        <w:t xml:space="preserve"> make this work you need to manage the cookie from 'login'.</w:t>
       </w:r>
     </w:p>
     <w:p>
@@ -770,7 +823,19 @@
           <w:szCs w:val="21"/>
           <w:shd w:val="clear" w:color="auto" w:fill="FFFFFF"/>
         </w:rPr>
-        <w:t>c. Logout API</w:t>
+        <w:t xml:space="preserve">c. </w:t>
+      </w:r>
+      <w:r>
+        <w:rPr>
+          <w:rFonts w:ascii="Arial" w:eastAsiaTheme="minorHAnsi" w:hAnsi="Arial" w:cs="Arial"/>
+          <w:bCs w:val="0"/>
+          <w:color w:val="151515"/>
+          <w:kern w:val="0"/>
+          <w:sz w:val="21"/>
+          <w:szCs w:val="21"/>
+          <w:shd w:val="clear" w:color="auto" w:fill="FFFFFF"/>
+        </w:rPr>
+        <w:t>Logout API</w:t>
       </w:r>
     </w:p>
     <w:p>
@@ -960,7 +1025,19 @@
           <w:szCs w:val="21"/>
           <w:shd w:val="clear" w:color="auto" w:fill="FFFFFF"/>
         </w:rPr>
-        <w:t>Password Change API</w:t>
+        <w:t>Password</w:t>
+      </w:r>
+      <w:r>
+        <w:rPr>
+          <w:rFonts w:ascii="Arial" w:eastAsiaTheme="minorHAnsi" w:hAnsi="Arial" w:cs="Arial"/>
+          <w:bCs w:val="0"/>
+          <w:color w:val="151515"/>
+          <w:kern w:val="0"/>
+          <w:sz w:val="21"/>
+          <w:szCs w:val="21"/>
+          <w:shd w:val="clear" w:color="auto" w:fill="FFFFFF"/>
+        </w:rPr>
+        <w:t xml:space="preserve"> Change API</w:t>
       </w:r>
     </w:p>
     <w:p>
@@ -2594,6 +2671,7 @@
           <w:bdr w:val="none" w:sz="0" w:space="0" w:color="auto" w:frame="1"/>
         </w:rPr>
       </w:pPr>
+      <w:bookmarkStart w:id="0" w:name="_GoBack"/>
       <w:r>
         <w:rPr>
           <w:rStyle w:val="HTMLCode"/>
@@ -2797,6 +2875,7 @@
       </w:r>
       <w:proofErr w:type="spellEnd"/>
     </w:p>
+    <w:bookmarkEnd w:id="0"/>
     <w:p>
       <w:pPr>
         <w:pStyle w:val="NormalWeb"/>
@@ -2824,7 +2903,19 @@
           <w:shd w:val="clear" w:color="auto" w:fill="FFFFFF"/>
         </w:rPr>
         <w:lastRenderedPageBreak/>
-        <w:t>Save the path to your keys in: /admin/</w:t>
+        <w:t>Save the path to your keys in: </w:t>
+      </w:r>
+      <w:r>
+        <w:rPr>
+          <w:rFonts w:ascii="Arial" w:hAnsi="Arial" w:cs="Arial"/>
+          <w:bCs/>
+          <w:color w:val="151515"/>
+          <w:kern w:val="36"/>
+          <w:sz w:val="21"/>
+          <w:szCs w:val="21"/>
+          <w:shd w:val="clear" w:color="auto" w:fill="FFFFFF"/>
+        </w:rPr>
+        <w:t>/admin/</w:t>
       </w:r>
       <w:proofErr w:type="spellStart"/>
       <w:r>
@@ -2866,290 +2957,6 @@
         <w:t>simple_oauth</w:t>
       </w:r>
       <w:proofErr w:type="spellEnd"/>
-    </w:p>
-    <w:p>
-      <w:pPr>
-        <w:pStyle w:val="NormalWeb"/>
-        <w:shd w:val="clear" w:color="auto" w:fill="FFFFFF"/>
-        <w:spacing w:after="240" w:afterAutospacing="0"/>
-        <w:ind w:left="360" w:firstLine="720"/>
-        <w:rPr>
-          <w:rFonts w:ascii="Arial" w:hAnsi="Arial" w:cs="Arial"/>
-          <w:bCs/>
-          <w:color w:val="151515"/>
-          <w:kern w:val="36"/>
-          <w:sz w:val="21"/>
-          <w:szCs w:val="21"/>
-          <w:shd w:val="clear" w:color="auto" w:fill="FFFFFF"/>
-        </w:rPr>
-      </w:pPr>
-    </w:p>
-    <w:p>
-      <w:pPr>
-        <w:pStyle w:val="NormalWeb"/>
-        <w:shd w:val="clear" w:color="auto" w:fill="FFFFFF"/>
-        <w:spacing w:after="240" w:afterAutospacing="0"/>
-        <w:ind w:left="360" w:firstLine="720"/>
-        <w:rPr>
-          <w:rFonts w:ascii="Arial" w:hAnsi="Arial" w:cs="Arial"/>
-          <w:bCs/>
-          <w:color w:val="151515"/>
-          <w:kern w:val="36"/>
-          <w:sz w:val="21"/>
-          <w:szCs w:val="21"/>
-          <w:shd w:val="clear" w:color="auto" w:fill="FFFFFF"/>
-        </w:rPr>
-      </w:pPr>
-      <w:proofErr w:type="spellStart"/>
-      <w:r>
-        <w:rPr>
-          <w:rFonts w:ascii="Arial" w:hAnsi="Arial" w:cs="Arial"/>
-          <w:bCs/>
-          <w:color w:val="151515"/>
-          <w:kern w:val="36"/>
-          <w:sz w:val="21"/>
-          <w:szCs w:val="21"/>
-          <w:shd w:val="clear" w:color="auto" w:fill="FFFFFF"/>
-        </w:rPr>
-        <w:t>Git</w:t>
-      </w:r>
-      <w:proofErr w:type="spellEnd"/>
-      <w:r>
-        <w:rPr>
-          <w:rFonts w:ascii="Arial" w:hAnsi="Arial" w:cs="Arial"/>
-          <w:bCs/>
-          <w:color w:val="151515"/>
-          <w:kern w:val="36"/>
-          <w:sz w:val="21"/>
-          <w:szCs w:val="21"/>
-          <w:shd w:val="clear" w:color="auto" w:fill="FFFFFF"/>
-        </w:rPr>
-        <w:t xml:space="preserve"> command:</w:t>
-      </w:r>
-    </w:p>
-    <w:p>
-      <w:pPr>
-        <w:pStyle w:val="NormalWeb"/>
-        <w:numPr>
-          <w:ilvl w:val="0"/>
-          <w:numId w:val="7"/>
-        </w:numPr>
-        <w:shd w:val="clear" w:color="auto" w:fill="FFFFFF"/>
-        <w:tabs>
-          <w:tab w:val="left" w:pos="916"/>
-          <w:tab w:val="left" w:pos="1832"/>
-          <w:tab w:val="left" w:pos="2748"/>
-          <w:tab w:val="left" w:pos="3664"/>
-          <w:tab w:val="left" w:pos="4580"/>
-          <w:tab w:val="left" w:pos="5496"/>
-          <w:tab w:val="left" w:pos="6412"/>
-          <w:tab w:val="left" w:pos="7328"/>
-          <w:tab w:val="left" w:pos="8244"/>
-          <w:tab w:val="left" w:pos="9160"/>
-          <w:tab w:val="left" w:pos="10076"/>
-          <w:tab w:val="left" w:pos="10992"/>
-          <w:tab w:val="left" w:pos="11908"/>
-          <w:tab w:val="left" w:pos="12824"/>
-          <w:tab w:val="left" w:pos="13740"/>
-          <w:tab w:val="left" w:pos="14656"/>
-        </w:tabs>
-        <w:spacing w:after="240" w:afterAutospacing="0"/>
-        <w:ind w:left="360" w:firstLine="720"/>
-        <w:textAlignment w:val="baseline"/>
-        <w:rPr>
-          <w:rFonts w:ascii="Arial" w:hAnsi="Arial" w:cs="Arial"/>
-          <w:bCs/>
-          <w:color w:val="151515"/>
-          <w:kern w:val="36"/>
-          <w:sz w:val="21"/>
-          <w:szCs w:val="21"/>
-          <w:shd w:val="clear" w:color="auto" w:fill="FFFFFF"/>
-        </w:rPr>
-      </w:pPr>
-      <w:r>
-        <w:rPr>
-          <w:rFonts w:ascii="Arial" w:hAnsi="Arial" w:cs="Arial"/>
-          <w:bCs/>
-          <w:color w:val="151515"/>
-          <w:kern w:val="36"/>
-          <w:sz w:val="21"/>
-          <w:szCs w:val="21"/>
-          <w:shd w:val="clear" w:color="auto" w:fill="FFFFFF"/>
-        </w:rPr>
-        <w:t>Rollback last commit</w:t>
-      </w:r>
-    </w:p>
-    <w:p>
-      <w:pPr>
-        <w:pStyle w:val="ListParagraph"/>
-        <w:shd w:val="clear" w:color="auto" w:fill="EFF0F1"/>
-        <w:tabs>
-          <w:tab w:val="left" w:pos="916"/>
-          <w:tab w:val="left" w:pos="1832"/>
-          <w:tab w:val="left" w:pos="2748"/>
-          <w:tab w:val="left" w:pos="3664"/>
-          <w:tab w:val="left" w:pos="4580"/>
-          <w:tab w:val="left" w:pos="5496"/>
-          <w:tab w:val="left" w:pos="6412"/>
-          <w:tab w:val="left" w:pos="7328"/>
-          <w:tab w:val="left" w:pos="8244"/>
-          <w:tab w:val="left" w:pos="9160"/>
-          <w:tab w:val="left" w:pos="10076"/>
-          <w:tab w:val="left" w:pos="10992"/>
-          <w:tab w:val="left" w:pos="11908"/>
-          <w:tab w:val="left" w:pos="12824"/>
-          <w:tab w:val="left" w:pos="13740"/>
-          <w:tab w:val="left" w:pos="14656"/>
-        </w:tabs>
-        <w:spacing w:after="0" w:line="240" w:lineRule="auto"/>
-        <w:ind w:left="1440"/>
-        <w:textAlignment w:val="baseline"/>
-        <w:rPr>
-          <w:rFonts w:ascii="Consolas" w:eastAsia="Times New Roman" w:hAnsi="Consolas" w:cs="Courier New"/>
-          <w:color w:val="242729"/>
-          <w:sz w:val="20"/>
-          <w:szCs w:val="20"/>
-          <w:bdr w:val="none" w:sz="0" w:space="0" w:color="auto" w:frame="1"/>
-          <w:shd w:val="clear" w:color="auto" w:fill="EFF0F1"/>
-        </w:rPr>
-      </w:pPr>
-      <w:proofErr w:type="spellStart"/>
-      <w:proofErr w:type="gramStart"/>
-      <w:r>
-        <w:rPr>
-          <w:rFonts w:ascii="Consolas" w:eastAsia="Times New Roman" w:hAnsi="Consolas" w:cs="Courier New"/>
-          <w:color w:val="242729"/>
-          <w:sz w:val="20"/>
-          <w:szCs w:val="20"/>
-          <w:bdr w:val="none" w:sz="0" w:space="0" w:color="auto" w:frame="1"/>
-          <w:shd w:val="clear" w:color="auto" w:fill="EFF0F1"/>
-        </w:rPr>
-        <w:t>git</w:t>
-      </w:r>
-      <w:proofErr w:type="spellEnd"/>
-      <w:proofErr w:type="gramEnd"/>
-      <w:r>
-        <w:rPr>
-          <w:rFonts w:ascii="Consolas" w:eastAsia="Times New Roman" w:hAnsi="Consolas" w:cs="Courier New"/>
-          <w:color w:val="242729"/>
-          <w:sz w:val="20"/>
-          <w:szCs w:val="20"/>
-          <w:bdr w:val="none" w:sz="0" w:space="0" w:color="auto" w:frame="1"/>
-          <w:shd w:val="clear" w:color="auto" w:fill="EFF0F1"/>
-        </w:rPr>
-        <w:t xml:space="preserve"> reset --hard HEAD^ </w:t>
-      </w:r>
-    </w:p>
-    <w:p>
-      <w:pPr>
-        <w:pStyle w:val="ListParagraph"/>
-        <w:shd w:val="clear" w:color="auto" w:fill="EFF0F1"/>
-        <w:tabs>
-          <w:tab w:val="left" w:pos="916"/>
-          <w:tab w:val="left" w:pos="1832"/>
-          <w:tab w:val="left" w:pos="2748"/>
-          <w:tab w:val="left" w:pos="3664"/>
-          <w:tab w:val="left" w:pos="4580"/>
-          <w:tab w:val="left" w:pos="5496"/>
-          <w:tab w:val="left" w:pos="6412"/>
-          <w:tab w:val="left" w:pos="7328"/>
-          <w:tab w:val="left" w:pos="8244"/>
-          <w:tab w:val="left" w:pos="9160"/>
-          <w:tab w:val="left" w:pos="10076"/>
-          <w:tab w:val="left" w:pos="10992"/>
-          <w:tab w:val="left" w:pos="11908"/>
-          <w:tab w:val="left" w:pos="12824"/>
-          <w:tab w:val="left" w:pos="13740"/>
-          <w:tab w:val="left" w:pos="14656"/>
-        </w:tabs>
-        <w:spacing w:after="0" w:line="240" w:lineRule="auto"/>
-        <w:ind w:left="1440"/>
-        <w:textAlignment w:val="baseline"/>
-        <w:rPr>
-          <w:rFonts w:ascii="Consolas" w:eastAsia="Times New Roman" w:hAnsi="Consolas" w:cs="Courier New"/>
-          <w:color w:val="242729"/>
-          <w:sz w:val="20"/>
-          <w:szCs w:val="20"/>
-          <w:bdr w:val="none" w:sz="0" w:space="0" w:color="auto" w:frame="1"/>
-          <w:shd w:val="clear" w:color="auto" w:fill="EFF0F1"/>
-        </w:rPr>
-      </w:pPr>
-      <w:proofErr w:type="spellStart"/>
-      <w:proofErr w:type="gramStart"/>
-      <w:r>
-        <w:rPr>
-          <w:rFonts w:ascii="Consolas" w:eastAsia="Times New Roman" w:hAnsi="Consolas" w:cs="Courier New"/>
-          <w:color w:val="242729"/>
-          <w:sz w:val="20"/>
-          <w:szCs w:val="20"/>
-          <w:bdr w:val="none" w:sz="0" w:space="0" w:color="auto" w:frame="1"/>
-          <w:shd w:val="clear" w:color="auto" w:fill="EFF0F1"/>
-        </w:rPr>
-        <w:t>git</w:t>
-      </w:r>
-      <w:proofErr w:type="spellEnd"/>
-      <w:proofErr w:type="gramEnd"/>
-      <w:r>
-        <w:rPr>
-          <w:rFonts w:ascii="Consolas" w:eastAsia="Times New Roman" w:hAnsi="Consolas" w:cs="Courier New"/>
-          <w:color w:val="242729"/>
-          <w:sz w:val="20"/>
-          <w:szCs w:val="20"/>
-          <w:bdr w:val="none" w:sz="0" w:space="0" w:color="auto" w:frame="1"/>
-          <w:shd w:val="clear" w:color="auto" w:fill="EFF0F1"/>
-        </w:rPr>
-        <w:t xml:space="preserve"> push -f </w:t>
-      </w:r>
-    </w:p>
-    <w:p>
-      <w:pPr>
-        <w:pStyle w:val="NormalWeb"/>
-        <w:shd w:val="clear" w:color="auto" w:fill="FFFFFF"/>
-        <w:tabs>
-          <w:tab w:val="left" w:pos="916"/>
-          <w:tab w:val="left" w:pos="1832"/>
-          <w:tab w:val="left" w:pos="2748"/>
-          <w:tab w:val="left" w:pos="3664"/>
-          <w:tab w:val="left" w:pos="4580"/>
-          <w:tab w:val="left" w:pos="5496"/>
-          <w:tab w:val="left" w:pos="6412"/>
-          <w:tab w:val="left" w:pos="7328"/>
-          <w:tab w:val="left" w:pos="8244"/>
-          <w:tab w:val="left" w:pos="9160"/>
-          <w:tab w:val="left" w:pos="10076"/>
-          <w:tab w:val="left" w:pos="10992"/>
-          <w:tab w:val="left" w:pos="11908"/>
-          <w:tab w:val="left" w:pos="12824"/>
-          <w:tab w:val="left" w:pos="13740"/>
-          <w:tab w:val="left" w:pos="14656"/>
-        </w:tabs>
-        <w:spacing w:after="240" w:afterAutospacing="0"/>
-        <w:ind w:left="1080"/>
-        <w:textAlignment w:val="baseline"/>
-        <w:rPr>
-          <w:rFonts w:ascii="Arial" w:hAnsi="Arial" w:cs="Arial"/>
-          <w:bCs/>
-          <w:color w:val="151515"/>
-          <w:kern w:val="36"/>
-          <w:sz w:val="21"/>
-          <w:szCs w:val="21"/>
-          <w:shd w:val="clear" w:color="auto" w:fill="FFFFFF"/>
-        </w:rPr>
-      </w:pPr>
-      <w:r>
-        <w:rPr>
-          <w:rFonts w:ascii="Arial" w:hAnsi="Arial" w:cs="Arial"/>
-          <w:bCs/>
-          <w:color w:val="151515"/>
-          <w:kern w:val="36"/>
-          <w:sz w:val="21"/>
-          <w:szCs w:val="21"/>
-          <w:shd w:val="clear" w:color="auto" w:fill="FFFFFF"/>
-        </w:rPr>
-        <w:t>2)</w:t>
-      </w:r>
-      <w:bookmarkStart w:id="0" w:name="_GoBack"/>
-      <w:bookmarkEnd w:id="0"/>
     </w:p>
     <w:p>
       <w:pPr>
@@ -3507,95 +3314,6 @@
     </w:lvl>
   </w:abstractNum>
   <w:abstractNum w:abstractNumId="3">
-    <w:nsid w:val="3C7B7FC4"/>
-    <w:multiLevelType w:val="hybridMultilevel"/>
-    <w:tmpl w:val="1A4E6104"/>
-    <w:lvl w:ilvl="0" w:tplc="B9DEEEDC">
-      <w:start w:val="1"/>
-      <w:numFmt w:val="decimal"/>
-      <w:lvlText w:val="%1)"/>
-      <w:lvlJc w:val="left"/>
-      <w:pPr>
-        <w:ind w:left="1440" w:hanging="360"/>
-      </w:pPr>
-      <w:rPr>
-        <w:rFonts w:hint="default"/>
-      </w:rPr>
-    </w:lvl>
-    <w:lvl w:ilvl="1" w:tplc="04090019" w:tentative="1">
-      <w:start w:val="1"/>
-      <w:numFmt w:val="lowerLetter"/>
-      <w:lvlText w:val="%2."/>
-      <w:lvlJc w:val="left"/>
-      <w:pPr>
-        <w:ind w:left="2160" w:hanging="360"/>
-      </w:pPr>
-    </w:lvl>
-    <w:lvl w:ilvl="2" w:tplc="0409001B" w:tentative="1">
-      <w:start w:val="1"/>
-      <w:numFmt w:val="lowerRoman"/>
-      <w:lvlText w:val="%3."/>
-      <w:lvlJc w:val="right"/>
-      <w:pPr>
-        <w:ind w:left="2880" w:hanging="180"/>
-      </w:pPr>
-    </w:lvl>
-    <w:lvl w:ilvl="3" w:tplc="0409000F" w:tentative="1">
-      <w:start w:val="1"/>
-      <w:numFmt w:val="decimal"/>
-      <w:lvlText w:val="%4."/>
-      <w:lvlJc w:val="left"/>
-      <w:pPr>
-        <w:ind w:left="3600" w:hanging="360"/>
-      </w:pPr>
-    </w:lvl>
-    <w:lvl w:ilvl="4" w:tplc="04090019" w:tentative="1">
-      <w:start w:val="1"/>
-      <w:numFmt w:val="lowerLetter"/>
-      <w:lvlText w:val="%5."/>
-      <w:lvlJc w:val="left"/>
-      <w:pPr>
-        <w:ind w:left="4320" w:hanging="360"/>
-      </w:pPr>
-    </w:lvl>
-    <w:lvl w:ilvl="5" w:tplc="0409001B" w:tentative="1">
-      <w:start w:val="1"/>
-      <w:numFmt w:val="lowerRoman"/>
-      <w:lvlText w:val="%6."/>
-      <w:lvlJc w:val="right"/>
-      <w:pPr>
-        <w:ind w:left="5040" w:hanging="180"/>
-      </w:pPr>
-    </w:lvl>
-    <w:lvl w:ilvl="6" w:tplc="0409000F" w:tentative="1">
-      <w:start w:val="1"/>
-      <w:numFmt w:val="decimal"/>
-      <w:lvlText w:val="%7."/>
-      <w:lvlJc w:val="left"/>
-      <w:pPr>
-        <w:ind w:left="5760" w:hanging="360"/>
-      </w:pPr>
-    </w:lvl>
-    <w:lvl w:ilvl="7" w:tplc="04090019" w:tentative="1">
-      <w:start w:val="1"/>
-      <w:numFmt w:val="lowerLetter"/>
-      <w:lvlText w:val="%8."/>
-      <w:lvlJc w:val="left"/>
-      <w:pPr>
-        <w:ind w:left="6480" w:hanging="360"/>
-      </w:pPr>
-    </w:lvl>
-    <w:lvl w:ilvl="8" w:tplc="0409001B" w:tentative="1">
-      <w:start w:val="1"/>
-      <w:numFmt w:val="lowerRoman"/>
-      <w:lvlText w:val="%9."/>
-      <w:lvlJc w:val="right"/>
-      <w:pPr>
-        <w:ind w:left="7200" w:hanging="180"/>
-      </w:pPr>
-    </w:lvl>
-  </w:abstractNum>
-  <w:abstractNum w:abstractNumId="4">
     <w:nsid w:val="4EC81FEE"/>
     <w:multiLevelType w:val="multilevel"/>
     <w:tmpl w:val="57E676E0"/>
@@ -3708,7 +3426,7 @@
       </w:pPr>
     </w:lvl>
   </w:abstractNum>
-  <w:abstractNum w:abstractNumId="5">
+  <w:abstractNum w:abstractNumId="4">
     <w:nsid w:val="589635F8"/>
     <w:multiLevelType w:val="hybridMultilevel"/>
     <w:tmpl w:val="FCEEC5DC"/>
@@ -3798,7 +3516,7 @@
       </w:pPr>
     </w:lvl>
   </w:abstractNum>
-  <w:abstractNum w:abstractNumId="6">
+  <w:abstractNum w:abstractNumId="5">
     <w:nsid w:val="70083B90"/>
     <w:multiLevelType w:val="hybridMultilevel"/>
     <w:tmpl w:val="9F5AD1A0"/>
@@ -3891,22 +3609,19 @@
     <w:abstractNumId w:val="2"/>
   </w:num>
   <w:num w:numId="2">
-    <w:abstractNumId w:val="5"/>
+    <w:abstractNumId w:val="4"/>
   </w:num>
   <w:num w:numId="3">
-    <w:abstractNumId w:val="4"/>
+    <w:abstractNumId w:val="3"/>
   </w:num>
   <w:num w:numId="4">
-    <w:abstractNumId w:val="6"/>
+    <w:abstractNumId w:val="5"/>
   </w:num>
   <w:num w:numId="5">
     <w:abstractNumId w:val="1"/>
   </w:num>
   <w:num w:numId="6">
     <w:abstractNumId w:val="0"/>
-  </w:num>
-  <w:num w:numId="7">
-    <w:abstractNumId w:val="3"/>
   </w:num>
 </w:numbering>
 </file>
@@ -4234,17 +3949,6 @@
       <w:spacing w:after="0" w:line="240" w:lineRule="auto"/>
     </w:pPr>
   </w:style>
-  <w:style w:type="paragraph" w:styleId="ListParagraph">
-    <w:name w:val="List Paragraph"/>
-    <w:basedOn w:val="Normal"/>
-    <w:uiPriority w:val="34"/>
-    <w:qFormat/>
-    <w:rsid w:val="005718D0"/>
-    <w:pPr>
-      <w:ind w:left="720"/>
-      <w:contextualSpacing/>
-    </w:pPr>
-  </w:style>
 </w:styles>
 </file>
 
@@ -4571,17 +4275,6 @@
       <w:spacing w:after="0" w:line="240" w:lineRule="auto"/>
     </w:pPr>
   </w:style>
-  <w:style w:type="paragraph" w:styleId="ListParagraph">
-    <w:name w:val="List Paragraph"/>
-    <w:basedOn w:val="Normal"/>
-    <w:uiPriority w:val="34"/>
-    <w:qFormat/>
-    <w:rsid w:val="005718D0"/>
-    <w:pPr>
-      <w:ind w:left="720"/>
-      <w:contextualSpacing/>
-    </w:pPr>
-  </w:style>
 </w:styles>
 </file>
 

</xml_diff>